<commit_message>
Added Response2 in Week11 Discussion
</commit_message>
<xml_diff>
--- a/NURS_6441_Discussion_WK11.docx
+++ b/NURS_6441_Discussion_WK11.docx
@@ -577,6 +577,328 @@
     <w:p>
       <w:pPr>
         <w:spacing w:line="480" w:lineRule="auto"/>
+        <w:rPr>
+          <w:rFonts w:ascii="Times New Roman" w:hAnsi="Times New Roman" w:cs="Times New Roman"/>
+          <w:b/>
+          <w:bCs/>
+          <w:color w:val="444444"/>
+        </w:rPr>
+      </w:pPr>
+      <w:r>
+        <w:rPr>
+          <w:rFonts w:ascii="Times New Roman" w:hAnsi="Times New Roman" w:cs="Times New Roman"/>
+          <w:b/>
+          <w:bCs/>
+          <w:color w:val="444444"/>
+        </w:rPr>
+        <w:t>Response2</w:t>
+      </w:r>
+    </w:p>
+    <w:p>
+      <w:pPr>
+        <w:pStyle w:val="xydp9a3b704fmsonormal"/>
+        <w:spacing w:before="180" w:beforeAutospacing="0" w:after="180" w:afterAutospacing="0" w:line="480" w:lineRule="auto"/>
+        <w:jc w:val="both"/>
+        <w:rPr>
+          <w:rFonts w:ascii="Lato" w:hAnsi="Lato"/>
+          <w:color w:val="444444"/>
+        </w:rPr>
+      </w:pPr>
+      <w:r>
+        <w:rPr>
+          <w:rFonts w:ascii="Lato" w:hAnsi="Lato"/>
+          <w:color w:val="444444"/>
+        </w:rPr>
+        <w:t xml:space="preserve">Hello </w:t>
+      </w:r>
+      <w:proofErr w:type="spellStart"/>
+      <w:r>
+        <w:rPr>
+          <w:rFonts w:ascii="Lato" w:hAnsi="Lato"/>
+          <w:color w:val="444444"/>
+        </w:rPr>
+        <w:t>Xiaoying</w:t>
+      </w:r>
+      <w:proofErr w:type="spellEnd"/>
+    </w:p>
+    <w:p>
+      <w:pPr>
+        <w:pStyle w:val="xydp9a3b704fmsonormal"/>
+        <w:spacing w:before="180" w:beforeAutospacing="0" w:after="180" w:afterAutospacing="0" w:line="480" w:lineRule="auto"/>
+        <w:jc w:val="both"/>
+        <w:rPr>
+          <w:rFonts w:ascii="Lato" w:hAnsi="Lato"/>
+          <w:color w:val="444444"/>
+        </w:rPr>
+      </w:pPr>
+      <w:r>
+        <w:rPr>
+          <w:rFonts w:ascii="Lato" w:hAnsi="Lato"/>
+          <w:color w:val="444444"/>
+        </w:rPr>
+        <w:t>Great post</w:t>
+      </w:r>
+    </w:p>
+    <w:p>
+      <w:pPr>
+        <w:pStyle w:val="xydp9a3b704fmsonormal"/>
+        <w:spacing w:before="180" w:beforeAutospacing="0" w:after="180" w:afterAutospacing="0" w:line="480" w:lineRule="auto"/>
+        <w:jc w:val="both"/>
+        <w:rPr>
+          <w:rFonts w:ascii="Lato" w:hAnsi="Lato"/>
+          <w:color w:val="444444"/>
+        </w:rPr>
+      </w:pPr>
+      <w:r>
+        <w:rPr>
+          <w:rFonts w:ascii="Lato" w:hAnsi="Lato"/>
+          <w:color w:val="444444"/>
+        </w:rPr>
+        <w:t>As you mentioned in your post, both codes focus on the importance of professional integrity, fairness, and transparency. For both professions, ethical decisions as well as challenges are shaped by their workplace settings, roles, and responsibilities.</w:t>
+      </w:r>
+    </w:p>
+    <w:p>
+      <w:pPr>
+        <w:pStyle w:val="xydp9a3b704fmsonormal"/>
+        <w:spacing w:before="180" w:beforeAutospacing="0" w:after="180" w:afterAutospacing="0" w:line="480" w:lineRule="auto"/>
+        <w:jc w:val="both"/>
+        <w:rPr>
+          <w:rFonts w:ascii="Lato" w:hAnsi="Lato"/>
+          <w:color w:val="444444"/>
+        </w:rPr>
+      </w:pPr>
+      <w:r>
+        <w:rPr>
+          <w:rFonts w:ascii="Lato" w:hAnsi="Lato"/>
+          <w:color w:val="444444"/>
+        </w:rPr>
+        <w:t xml:space="preserve">Both use technology in different ways. Despite increased usefulness and increasing enthusiasm for technology’s adoption, little attention is paid to the </w:t>
+      </w:r>
+      <w:r>
+        <w:rPr>
+          <w:rFonts w:ascii="Lato" w:hAnsi="Lato"/>
+          <w:color w:val="444444"/>
+        </w:rPr>
+        <w:t>potential ethical issues</w:t>
+      </w:r>
+      <w:r>
+        <w:rPr>
+          <w:rFonts w:ascii="Lato" w:hAnsi="Lato"/>
+          <w:color w:val="444444"/>
+        </w:rPr>
+        <w:t>. </w:t>
+      </w:r>
+    </w:p>
+    <w:p>
+      <w:pPr>
+        <w:pStyle w:val="xydp9a3b704fmsonormal"/>
+        <w:spacing w:before="180" w:beforeAutospacing="0" w:after="180" w:afterAutospacing="0" w:line="480" w:lineRule="auto"/>
+        <w:jc w:val="both"/>
+        <w:rPr>
+          <w:rFonts w:ascii="Lato" w:hAnsi="Lato"/>
+          <w:color w:val="444444"/>
+        </w:rPr>
+      </w:pPr>
+      <w:r>
+        <w:rPr>
+          <w:rFonts w:ascii="Lato" w:hAnsi="Lato"/>
+          <w:color w:val="444444"/>
+        </w:rPr>
+        <w:t>Technologies can introduce some hazards, so the safety of information in the system is a real challenge. Recent news of security breaches has put a question mark on this system. (</w:t>
+      </w:r>
+      <w:proofErr w:type="spellStart"/>
+      <w:r>
+        <w:rPr>
+          <w:rFonts w:ascii="Lato" w:hAnsi="Lato"/>
+          <w:color w:val="444444"/>
+        </w:rPr>
+        <w:t>Ozair</w:t>
+      </w:r>
+      <w:proofErr w:type="spellEnd"/>
+      <w:r>
+        <w:rPr>
+          <w:rFonts w:ascii="Lato" w:hAnsi="Lato"/>
+          <w:color w:val="444444"/>
+        </w:rPr>
+        <w:t xml:space="preserve">, 2015) </w:t>
+      </w:r>
+      <w:r>
+        <w:rPr>
+          <w:rFonts w:ascii="Lato" w:hAnsi="Lato"/>
+          <w:color w:val="444444"/>
+        </w:rPr>
+        <w:t>W</w:t>
+      </w:r>
+      <w:r>
+        <w:rPr>
+          <w:rFonts w:ascii="Lato" w:hAnsi="Lato"/>
+          <w:color w:val="444444"/>
+        </w:rPr>
+        <w:t>orkplace ethics for everyone is the moral code that guides employees concerning what is wrong and right conduct</w:t>
+      </w:r>
+      <w:r>
+        <w:rPr>
+          <w:rFonts w:ascii="Lato" w:hAnsi="Lato"/>
+          <w:color w:val="444444"/>
+        </w:rPr>
+        <w:t>, eventually leading</w:t>
+      </w:r>
+      <w:r>
+        <w:rPr>
+          <w:rFonts w:ascii="Lato" w:hAnsi="Lato"/>
+          <w:color w:val="444444"/>
+        </w:rPr>
+        <w:t xml:space="preserve"> to employee satisfaction and better outcomes.</w:t>
+      </w:r>
+    </w:p>
+    <w:p>
+      <w:pPr>
+        <w:pStyle w:val="xydp9a3b704fmsonormal"/>
+        <w:spacing w:before="180" w:beforeAutospacing="0" w:after="180" w:afterAutospacing="0" w:line="480" w:lineRule="auto"/>
+        <w:jc w:val="both"/>
+        <w:rPr>
+          <w:rFonts w:ascii="Lato" w:hAnsi="Lato"/>
+          <w:color w:val="444444"/>
+        </w:rPr>
+      </w:pPr>
+      <w:r>
+        <w:rPr>
+          <w:rFonts w:ascii="Lato" w:hAnsi="Lato"/>
+          <w:color w:val="444444"/>
+        </w:rPr>
+        <w:t> </w:t>
+      </w:r>
+    </w:p>
+    <w:p>
+      <w:pPr>
+        <w:pStyle w:val="xydp9a3b704fmsonormal"/>
+        <w:spacing w:before="180" w:beforeAutospacing="0" w:after="180" w:afterAutospacing="0" w:line="480" w:lineRule="auto"/>
+        <w:jc w:val="both"/>
+        <w:rPr>
+          <w:rFonts w:ascii="Lato" w:hAnsi="Lato"/>
+          <w:color w:val="444444"/>
+        </w:rPr>
+      </w:pPr>
+      <w:r>
+        <w:rPr>
+          <w:rStyle w:val="Strong"/>
+          <w:rFonts w:ascii="Lato" w:hAnsi="Lato"/>
+          <w:color w:val="444444"/>
+        </w:rPr>
+        <w:t>Reference:</w:t>
+      </w:r>
+    </w:p>
+    <w:p>
+      <w:pPr>
+        <w:pStyle w:val="xydp9a3b704fmsonormal"/>
+        <w:spacing w:before="0" w:beforeAutospacing="0" w:after="0" w:afterAutospacing="0" w:line="480" w:lineRule="auto"/>
+        <w:jc w:val="both"/>
+        <w:rPr>
+          <w:rFonts w:ascii="Lato" w:hAnsi="Lato"/>
+          <w:color w:val="444444"/>
+        </w:rPr>
+      </w:pPr>
+      <w:proofErr w:type="spellStart"/>
+      <w:r>
+        <w:rPr>
+          <w:rFonts w:ascii="Lato" w:hAnsi="Lato"/>
+          <w:color w:val="444444"/>
+        </w:rPr>
+        <w:lastRenderedPageBreak/>
+        <w:t>Ozair</w:t>
+      </w:r>
+      <w:proofErr w:type="spellEnd"/>
+      <w:r>
+        <w:rPr>
+          <w:rFonts w:ascii="Lato" w:hAnsi="Lato"/>
+          <w:color w:val="444444"/>
+        </w:rPr>
+        <w:t>, F. F., Jamshed, N., Sharma, A., &amp; Aggarwal, P. (2015). </w:t>
+      </w:r>
+      <w:hyperlink r:id="rId7" w:tgtFrame="_blank" w:tooltip="https://search.ebscohost.com/login.aspx?direct=true&amp;db=a9h&amp;AN=101877372&amp;site=ehost-live&amp;scope=site&amp;authtype=shib&amp;custid=s6527200" w:history="1">
+        <w:r>
+          <w:rPr>
+            <w:rStyle w:val="Hyperlink"/>
+            <w:rFonts w:ascii="Lato" w:hAnsi="Lato"/>
+          </w:rPr>
+          <w:t xml:space="preserve">Ethical issues in electronic health records: A general </w:t>
+        </w:r>
+        <w:proofErr w:type="spellStart"/>
+        <w:proofErr w:type="gramStart"/>
+        <w:r>
+          <w:rPr>
+            <w:rStyle w:val="Hyperlink"/>
+            <w:rFonts w:ascii="Lato" w:hAnsi="Lato"/>
+          </w:rPr>
+          <w:t>overview.Links</w:t>
+        </w:r>
+        <w:proofErr w:type="spellEnd"/>
+        <w:proofErr w:type="gramEnd"/>
+        <w:r>
+          <w:rPr>
+            <w:rStyle w:val="Hyperlink"/>
+            <w:rFonts w:ascii="Lato" w:hAnsi="Lato"/>
+          </w:rPr>
+          <w:t xml:space="preserve"> to an external </w:t>
+        </w:r>
+        <w:proofErr w:type="spellStart"/>
+        <w:r>
+          <w:rPr>
+            <w:rStyle w:val="Hyperlink"/>
+            <w:rFonts w:ascii="Lato" w:hAnsi="Lato"/>
+          </w:rPr>
+          <w:t>site.</w:t>
+        </w:r>
+        <w:r>
+          <w:rPr>
+            <w:rStyle w:val="screenreader-only"/>
+            <w:rFonts w:ascii="Lato" w:hAnsi="Lato"/>
+            <w:color w:val="0000FF"/>
+            <w:u w:val="single"/>
+            <w:bdr w:val="none" w:sz="0" w:space="0" w:color="auto" w:frame="1"/>
+          </w:rPr>
+          <w:t>Links</w:t>
+        </w:r>
+        <w:proofErr w:type="spellEnd"/>
+        <w:r>
+          <w:rPr>
+            <w:rStyle w:val="screenreader-only"/>
+            <w:rFonts w:ascii="Lato" w:hAnsi="Lato"/>
+            <w:color w:val="0000FF"/>
+            <w:u w:val="single"/>
+            <w:bdr w:val="none" w:sz="0" w:space="0" w:color="auto" w:frame="1"/>
+          </w:rPr>
+          <w:t xml:space="preserve"> to an external site.</w:t>
+        </w:r>
+      </w:hyperlink>
+      <w:r>
+        <w:rPr>
+          <w:rFonts w:ascii="Lato" w:hAnsi="Lato"/>
+          <w:color w:val="444444"/>
+        </w:rPr>
+        <w:t> </w:t>
+      </w:r>
+      <w:r>
+        <w:rPr>
+          <w:rFonts w:ascii="Lato" w:hAnsi="Lato"/>
+          <w:i/>
+          <w:iCs/>
+          <w:color w:val="444444"/>
+        </w:rPr>
+        <w:t>Perspectives in Clinical Research</w:t>
+      </w:r>
+      <w:r>
+        <w:rPr>
+          <w:rFonts w:ascii="Lato" w:hAnsi="Lato"/>
+          <w:color w:val="444444"/>
+        </w:rPr>
+        <w:t>, (2), 73–76. doi:10.4103/2229-3485.153997</w:t>
+      </w:r>
+    </w:p>
+    <w:p>
+      <w:pPr>
+        <w:spacing w:line="480" w:lineRule="auto"/>
+        <w:jc w:val="both"/>
         <w:rPr>
           <w:rFonts w:ascii="Times New Roman" w:hAnsi="Times New Roman" w:cs="Times New Roman"/>
         </w:rPr>
@@ -1134,6 +1456,17 @@
       <w:iCs/>
     </w:rPr>
   </w:style>
+  <w:style w:type="paragraph" w:customStyle="1" w:styleId="xydp9a3b704fmsonormal">
+    <w:name w:val="x_ydp9a3b704fmsonormal"/>
+    <w:basedOn w:val="Normal"/>
+    <w:rsid w:val="00C21439"/>
+    <w:pPr>
+      <w:spacing w:before="100" w:beforeAutospacing="1" w:after="100" w:afterAutospacing="1"/>
+    </w:pPr>
+    <w:rPr>
+      <w:rFonts w:ascii="Times New Roman" w:eastAsia="Times New Roman" w:hAnsi="Times New Roman" w:cs="Times New Roman"/>
+    </w:rPr>
+  </w:style>
 </w:styles>
 </file>
 

</xml_diff>